<commit_message>
Added references to lessons
</commit_message>
<xml_diff>
--- a/aind1/AIND-Planning/heuristic_analysis.docx
+++ b/aind1/AIND-Planning/heuristic_analysis.docx
@@ -52,8 +52,6 @@
       <w:r>
         <w:t xml:space="preserve">properly ordered </w:t>
       </w:r>
-      <w:bookmarkStart w:id="0" w:name="_GoBack"/>
-      <w:bookmarkEnd w:id="0"/>
       <w:r>
         <w:t>actions in a plan, since the cost of each action is the same.</w:t>
       </w:r>
@@ -4282,11 +4280,70 @@
     <w:p/>
     <w:p>
       <w:r>
-        <w:t xml:space="preserve">For non-heuristic searches, the key thing to note is that the plan length for the depth first graph search is much larger with many redundant steps that does not lead to completing the goal.  Even though this search took the least time, the resulting plan is not helpful.  Breadth-first search and uniform-cost search both produced optimal plans.  As the complexity increased in problem 2 and 3, the uniform cost </w:t>
+        <w:t xml:space="preserve">For non-heuristic searches, the key thing to note is that the plan length for the depth first graph search is much larger with many redundant steps that does not lead to completing the goal.  Even though this search took the least time, the resulting plan </w:t>
+      </w:r>
+      <w:r>
+        <w:t xml:space="preserve">is not helpful, because the depth-first search will follow </w:t>
       </w:r>
       <w:r>
         <w:lastRenderedPageBreak/>
-        <w:t xml:space="preserve">search took less and less time than breadth-first, even though it also produced larger numbers of expansions, goal tests, and new nodes.  One property of the air cargo problem is the uniform cost of each action.  The cost is the same for </w:t>
+        <w:t xml:space="preserve">any search path no mattter how long or deep and thus is not </w:t>
+      </w:r>
+      <w:r>
+        <w:rPr>
+          <w:i/>
+        </w:rPr>
+        <w:t>complete</w:t>
+      </w:r>
+      <w:r>
+        <w:t xml:space="preserve"> per the lesson in the search completeness</w:t>
+      </w:r>
+      <w:r>
+        <w:rPr>
+          <w:vertAlign w:val="superscript"/>
+        </w:rPr>
+        <w:t>1</w:t>
+      </w:r>
+      <w:r>
+        <w:t>.</w:t>
+      </w:r>
+    </w:p>
+    <w:p>
+      <w:r>
+        <w:t xml:space="preserve">Breadth-first search and uniform-cost search </w:t>
+      </w:r>
+      <w:r>
+        <w:t xml:space="preserve">are both </w:t>
+      </w:r>
+      <w:r>
+        <w:rPr>
+          <w:i/>
+        </w:rPr>
+        <w:t>complete</w:t>
+      </w:r>
+      <w:r>
+        <w:rPr>
+          <w:i/>
+        </w:rPr>
+        <w:t xml:space="preserve"> </w:t>
+      </w:r>
+      <w:r>
+        <w:t xml:space="preserve">and will find </w:t>
+      </w:r>
+      <w:r>
+        <w:t>optimal plan</w:t>
+      </w:r>
+      <w:r>
+        <w:t>s</w:t>
+      </w:r>
+      <w:r>
+        <w:rPr>
+          <w:vertAlign w:val="superscript"/>
+        </w:rPr>
+        <w:t>1</w:t>
+      </w:r>
+      <w:r>
+        <w:t xml:space="preserve">.  As the complexity increased in problem 2 and 3, the uniform cost search took less and less time than breadth-first, even though it also produced larger numbers of expansions, goal tests, and new nodes.  One property of the air cargo problem is the uniform cost of each action.  The cost is the same for </w:t>
       </w:r>
       <w:r>
         <w:t xml:space="preserve">flying between any two airports, so the solution produced by the breadth-first search is equivalent to the solution provided by the uniform cost search.  If we introduce the distance between airports as a cost, then the uniform cost search could provide better solutions.  The performance of the uniform cost search in terms of the time elapsed and the expansions and goal tests are identical to the results of the </w:t>
@@ -7301,10 +7358,31 @@
         <w:t xml:space="preserve"> goal attainment</w:t>
       </w:r>
       <w:r>
-        <w:t xml:space="preserve"> and reduce the various search efficiency metrics by a factor of 3 relative to the H1 heuristic.  Note that the H1 heuristic is essentially no H heuristic</w:t>
-      </w:r>
-      <w:r>
-        <w:t>, which explains why the uniform cost search (</w:t>
+        <w:t xml:space="preserve"> and reduce the various search efficiency metrics by a factor of 3 relative to the H1 heuristic.  </w:t>
+      </w:r>
+      <w:r>
+        <w:t>Per the lessons A* search uses the sum of two cost functions G + H</w:t>
+      </w:r>
+      <w:r>
+        <w:rPr>
+          <w:vertAlign w:val="superscript"/>
+        </w:rPr>
+        <w:t>2</w:t>
+      </w:r>
+      <w:r>
+        <w:t xml:space="preserve">. </w:t>
+      </w:r>
+      <w:r>
+        <w:t xml:space="preserve">Note that the H1 heuristic is essentially </w:t>
+      </w:r>
+      <w:r>
+        <w:t>a constant H heuristic (G + 1)</w:t>
+      </w:r>
+      <w:r>
+        <w:t>, which explains why the uniform cost search</w:t>
+      </w:r>
+      <w:r>
+        <w:t xml:space="preserve">, </w:t>
       </w:r>
       <w:r>
         <w:t xml:space="preserve">whose cost consideration is </w:t>
@@ -7313,20 +7391,34 @@
         <w:t xml:space="preserve">essentially </w:t>
       </w:r>
       <w:r>
-        <w:t xml:space="preserve">just </w:t>
+        <w:t>just</w:t>
+      </w:r>
+      <w:r>
+        <w:t xml:space="preserve"> the </w:t>
       </w:r>
       <w:r>
         <w:t>G</w:t>
       </w:r>
       <w:r>
-        <w:t xml:space="preserve"> when compared to </w:t>
+        <w:rPr>
+          <w:vertAlign w:val="superscript"/>
+        </w:rPr>
+        <w:t>3</w:t>
+      </w:r>
+      <w:r>
+        <w:t xml:space="preserve"> </w:t>
+      </w:r>
+      <w:r>
+        <w:t xml:space="preserve">in </w:t>
       </w:r>
       <w:r>
         <w:t>A*’s G + H cost function</w:t>
       </w:r>
       <w:r>
-        <w:t>)</w:t>
-      </w:r>
+        <w:t>,</w:t>
+      </w:r>
+      <w:bookmarkStart w:id="0" w:name="_GoBack"/>
+      <w:bookmarkEnd w:id="0"/>
       <w:r>
         <w:t xml:space="preserve"> performs virtually the same as </w:t>
       </w:r>
@@ -7340,16 +7432,10 @@
         <w:t xml:space="preserve"> with</w:t>
       </w:r>
       <w:r>
-        <w:t xml:space="preserve"> H1</w:t>
-      </w:r>
-      <w:r>
-        <w:t xml:space="preserve"> (</w:t>
-      </w:r>
-      <w:r>
-        <w:t xml:space="preserve">essentially </w:t>
-      </w:r>
-      <w:r>
-        <w:t>G + 1)</w:t>
+        <w:t xml:space="preserve"> </w:t>
+      </w:r>
+      <w:r>
+        <w:t>H1</w:t>
       </w:r>
       <w:r>
         <w:t>.</w:t>
@@ -7357,6 +7443,7 @@
     </w:p>
     <w:p>
       <w:r>
+        <w:lastRenderedPageBreak/>
         <w:t>The</w:t>
       </w:r>
       <w:r>
@@ -7384,11 +7471,7 @@
         <w:t>he main difference with the planning graph is that at each search level, the potential conflicts between various possible nodes are considered via the various mutex computations before node expansion.  These mutex checks results in two orders of magnitude less in the number of nodes explored</w:t>
       </w:r>
       <w:r>
-        <w:t xml:space="preserve"> from non-heuristic searches and an order </w:t>
-      </w:r>
-      <w:r>
-        <w:lastRenderedPageBreak/>
-        <w:t>of magnitude less search space relative to A* ignore precondition</w:t>
+        <w:t xml:space="preserve"> from non-heuristic searches and an order of magnitude less search space relative to A* ignore precondition</w:t>
       </w:r>
       <w:r>
         <w:t xml:space="preserve">, but </w:t>
@@ -7525,6 +7608,50 @@
       </w:r>
       <w:r>
         <w:t>.</w:t>
+      </w:r>
+    </w:p>
+    <w:p>
+      <w:pPr>
+        <w:pStyle w:val="Heading1"/>
+      </w:pPr>
+      <w:r>
+        <w:t>References</w:t>
+      </w:r>
+    </w:p>
+    <w:p>
+      <w:pPr>
+        <w:pStyle w:val="ListParagraph"/>
+        <w:numPr>
+          <w:ilvl w:val="0"/>
+          <w:numId w:val="1"/>
+        </w:numPr>
+      </w:pPr>
+      <w:r>
+        <w:t>Search Comparison 3 Lesson</w:t>
+      </w:r>
+    </w:p>
+    <w:p>
+      <w:pPr>
+        <w:pStyle w:val="ListParagraph"/>
+        <w:numPr>
+          <w:ilvl w:val="0"/>
+          <w:numId w:val="1"/>
+        </w:numPr>
+      </w:pPr>
+      <w:r>
+        <w:t>A* Search 5 Lesson</w:t>
+      </w:r>
+    </w:p>
+    <w:p>
+      <w:pPr>
+        <w:pStyle w:val="ListParagraph"/>
+        <w:numPr>
+          <w:ilvl w:val="0"/>
+          <w:numId w:val="1"/>
+        </w:numPr>
+      </w:pPr>
+      <w:r>
+        <w:t>Uniform Cost Search 5 Lesson</w:t>
       </w:r>
     </w:p>
     <w:sectPr>
@@ -7535,6 +7662,103 @@
     </w:sectPr>
   </w:body>
 </w:document>
+</file>
+
+<file path=word/numbering.xml><?xml version="1.0" encoding="utf-8"?>
+<w:numbering xmlns:wpc="http://schemas.microsoft.com/office/word/2010/wordprocessingCanvas" xmlns:mc="http://schemas.openxmlformats.org/markup-compatibility/2006" xmlns:o="urn:schemas-microsoft-com:office:office" xmlns:r="http://schemas.openxmlformats.org/officeDocument/2006/relationships" xmlns:m="http://schemas.openxmlformats.org/officeDocument/2006/math" xmlns:v="urn:schemas-microsoft-com:vml" xmlns:wp14="http://schemas.microsoft.com/office/word/2010/wordprocessingDrawing" xmlns:wp="http://schemas.openxmlformats.org/drawingml/2006/wordprocessingDrawing" xmlns:w10="urn:schemas-microsoft-com:office:word" xmlns:w="http://schemas.openxmlformats.org/wordprocessingml/2006/main" xmlns:w14="http://schemas.microsoft.com/office/word/2010/wordml" xmlns:wpg="http://schemas.microsoft.com/office/word/2010/wordprocessingGroup" xmlns:wpi="http://schemas.microsoft.com/office/word/2010/wordprocessingInk" xmlns:wne="http://schemas.microsoft.com/office/word/2006/wordml" xmlns:wps="http://schemas.microsoft.com/office/word/2010/wordprocessingShape" mc:Ignorable="w14 wp14">
+  <w:abstractNum w:abstractNumId="0">
+    <w:nsid w:val="1F257C11"/>
+    <w:multiLevelType w:val="hybridMultilevel"/>
+    <w:tmpl w:val="FFF629C8"/>
+    <w:lvl w:ilvl="0" w:tplc="0409000F">
+      <w:start w:val="1"/>
+      <w:numFmt w:val="decimal"/>
+      <w:lvlText w:val="%1."/>
+      <w:lvlJc w:val="left"/>
+      <w:pPr>
+        <w:ind w:left="720" w:hanging="360"/>
+      </w:pPr>
+      <w:rPr>
+        <w:rFonts w:hint="default"/>
+      </w:rPr>
+    </w:lvl>
+    <w:lvl w:ilvl="1" w:tplc="04090019" w:tentative="1">
+      <w:start w:val="1"/>
+      <w:numFmt w:val="lowerLetter"/>
+      <w:lvlText w:val="%2."/>
+      <w:lvlJc w:val="left"/>
+      <w:pPr>
+        <w:ind w:left="1440" w:hanging="360"/>
+      </w:pPr>
+    </w:lvl>
+    <w:lvl w:ilvl="2" w:tplc="0409001B" w:tentative="1">
+      <w:start w:val="1"/>
+      <w:numFmt w:val="lowerRoman"/>
+      <w:lvlText w:val="%3."/>
+      <w:lvlJc w:val="right"/>
+      <w:pPr>
+        <w:ind w:left="2160" w:hanging="180"/>
+      </w:pPr>
+    </w:lvl>
+    <w:lvl w:ilvl="3" w:tplc="0409000F" w:tentative="1">
+      <w:start w:val="1"/>
+      <w:numFmt w:val="decimal"/>
+      <w:lvlText w:val="%4."/>
+      <w:lvlJc w:val="left"/>
+      <w:pPr>
+        <w:ind w:left="2880" w:hanging="360"/>
+      </w:pPr>
+    </w:lvl>
+    <w:lvl w:ilvl="4" w:tplc="04090019" w:tentative="1">
+      <w:start w:val="1"/>
+      <w:numFmt w:val="lowerLetter"/>
+      <w:lvlText w:val="%5."/>
+      <w:lvlJc w:val="left"/>
+      <w:pPr>
+        <w:ind w:left="3600" w:hanging="360"/>
+      </w:pPr>
+    </w:lvl>
+    <w:lvl w:ilvl="5" w:tplc="0409001B" w:tentative="1">
+      <w:start w:val="1"/>
+      <w:numFmt w:val="lowerRoman"/>
+      <w:lvlText w:val="%6."/>
+      <w:lvlJc w:val="right"/>
+      <w:pPr>
+        <w:ind w:left="4320" w:hanging="180"/>
+      </w:pPr>
+    </w:lvl>
+    <w:lvl w:ilvl="6" w:tplc="0409000F" w:tentative="1">
+      <w:start w:val="1"/>
+      <w:numFmt w:val="decimal"/>
+      <w:lvlText w:val="%7."/>
+      <w:lvlJc w:val="left"/>
+      <w:pPr>
+        <w:ind w:left="5040" w:hanging="360"/>
+      </w:pPr>
+    </w:lvl>
+    <w:lvl w:ilvl="7" w:tplc="04090019" w:tentative="1">
+      <w:start w:val="1"/>
+      <w:numFmt w:val="lowerLetter"/>
+      <w:lvlText w:val="%8."/>
+      <w:lvlJc w:val="left"/>
+      <w:pPr>
+        <w:ind w:left="5760" w:hanging="360"/>
+      </w:pPr>
+    </w:lvl>
+    <w:lvl w:ilvl="8" w:tplc="0409001B" w:tentative="1">
+      <w:start w:val="1"/>
+      <w:numFmt w:val="lowerRoman"/>
+      <w:lvlText w:val="%9."/>
+      <w:lvlJc w:val="right"/>
+      <w:pPr>
+        <w:ind w:left="6480" w:hanging="180"/>
+      </w:pPr>
+    </w:lvl>
+  </w:abstractNum>
+  <w:num w:numId="1">
+    <w:abstractNumId w:val="0"/>
+  </w:num>
+</w:numbering>
 </file>
 
 <file path=word/styles.xml><?xml version="1.0" encoding="utf-8"?>
@@ -7791,6 +8015,17 @@
       <w:sz w:val="56"/>
       <w:szCs w:val="56"/>
     </w:rPr>
+  </w:style>
+  <w:style w:type="paragraph" w:styleId="ListParagraph">
+    <w:name w:val="List Paragraph"/>
+    <w:basedOn w:val="Normal"/>
+    <w:uiPriority w:val="34"/>
+    <w:qFormat/>
+    <w:rsid w:val="00402494"/>
+    <w:pPr>
+      <w:ind w:left="720"/>
+      <w:contextualSpacing/>
+    </w:pPr>
   </w:style>
 </w:styles>
 </file>
@@ -8049,6 +8284,17 @@
       <w:sz w:val="56"/>
       <w:szCs w:val="56"/>
     </w:rPr>
+  </w:style>
+  <w:style w:type="paragraph" w:styleId="ListParagraph">
+    <w:name w:val="List Paragraph"/>
+    <w:basedOn w:val="Normal"/>
+    <w:uiPriority w:val="34"/>
+    <w:qFormat/>
+    <w:rsid w:val="00402494"/>
+    <w:pPr>
+      <w:ind w:left="720"/>
+      <w:contextualSpacing/>
+    </w:pPr>
   </w:style>
 </w:styles>
 </file>
@@ -8342,7 +8588,7 @@
   <a:extraClrSchemeLst/>
   <a:extLst>
     <a:ext uri="{05A4C25C-085E-4340-85A3-A5531E510DB2}">
-      <thm15:themeFamily xmlns="" xmlns:thm15="http://schemas.microsoft.com/office/thememl/2012/main" name="Office Theme" id="{62F939B6-93AF-4DB8-9C6B-D6C7DFDC589F}" vid="{4A3C46E8-61CC-4603-A589-7422A47A8E4A}"/>
+      <thm15:themeFamily xmlns:thm15="http://schemas.microsoft.com/office/thememl/2012/main" xmlns="" name="Office Theme" id="{62F939B6-93AF-4DB8-9C6B-D6C7DFDC589F}" vid="{4A3C46E8-61CC-4603-A589-7422A47A8E4A}"/>
     </a:ext>
   </a:extLst>
 </a:theme>

</xml_diff>